<commit_message>
Updated Gantt Chart - 50 Days left till deadline!
</commit_message>
<xml_diff>
--- a/Documentatie/Project Definition Report.docx
+++ b/Documentatie/Project Definition Report.docx
@@ -267,7 +267,7 @@
               </mc:Choice>
               <mc:Fallback>
                 <w:pict>
-                  <v:group w14:anchorId="2537F835" id="Group 149" o:spid="_x0000_s1026" style="position:absolute;margin-left:0;margin-top:0;width:8in;height:95.7pt;z-index:251662336;mso-width-percent:941;mso-height-percent:121;mso-top-percent:23;mso-position-horizontal:center;mso-position-horizontal-relative:page;mso-position-vertical-relative:page;mso-width-percent:941;mso-height-percent:121;mso-top-percent:23" coordorigin="" coordsize="73152,12161" o:gfxdata="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">
+                  <v:group w14:anchorId="63278816" id="Group 149" o:spid="_x0000_s1026" style="position:absolute;margin-left:0;margin-top:0;width:8in;height:95.7pt;z-index:251662336;mso-width-percent:941;mso-height-percent:121;mso-top-percent:23;mso-position-horizontal:center;mso-position-horizontal-relative:page;mso-position-vertical-relative:page;mso-width-percent:941;mso-height-percent:121;mso-top-percent:23" coordorigin="" coordsize="73152,12161" o:gfxdata="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">
                     <v:shape id="Rectangle 51" o:spid="_x0000_s1027" style="position:absolute;width:73152;height:11303;visibility:visible;mso-wrap-style:square;v-text-anchor:middle" coordsize="7312660,1129665" o:gfxdata="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" path="m,l7312660,r,1129665l3619500,733425,,1091565,,xe" fillcolor="#5b9bd5 [3204]" stroked="f" strokeweight="1pt">
                       <v:stroke joinstyle="miter"/>
                       <v:path arrowok="t" o:connecttype="custom" o:connectlocs="0,0;7315200,0;7315200,1130373;3620757,733885;0,1092249;0,0" o:connectangles="0,0,0,0,0,0"/>
@@ -1442,8 +1442,6 @@
         </w:rPr>
         <w:t>ame</w:t>
       </w:r>
-      <w:bookmarkStart w:id="2" w:name="_GoBack"/>
-      <w:bookmarkEnd w:id="2"/>
     </w:p>
     <w:p>
       <w:pPr>
@@ -1843,7 +1841,7 @@
           <w:lang w:val="en-US"/>
         </w:rPr>
       </w:pPr>
-      <w:bookmarkStart w:id="3" w:name="_Toc433542946"/>
+      <w:bookmarkStart w:id="2" w:name="_Toc433542946"/>
       <w:r>
         <w:rPr>
           <w:lang w:val="en-US"/>
@@ -1851,7 +1849,7 @@
         <w:lastRenderedPageBreak/>
         <w:t>Use-Case diagrams</w:t>
       </w:r>
-      <w:bookmarkEnd w:id="3"/>
+      <w:bookmarkEnd w:id="2"/>
     </w:p>
     <w:p>
       <w:pPr>
@@ -1863,7 +1861,7 @@
           <w:lang w:val="en-US"/>
         </w:rPr>
       </w:pPr>
-      <w:bookmarkStart w:id="4" w:name="_Toc433542947"/>
+      <w:bookmarkStart w:id="3" w:name="_Toc433542947"/>
       <w:r>
         <w:rPr>
           <w:lang w:val="en-US"/>
@@ -1885,7 +1883,7 @@
         <w:lastRenderedPageBreak/>
         <w:t>Project Management</w:t>
       </w:r>
-      <w:bookmarkEnd w:id="4"/>
+      <w:bookmarkEnd w:id="3"/>
     </w:p>
     <w:p>
       <w:pPr>
@@ -1911,7 +1909,78 @@
         <w:rPr>
           <w:lang w:val="en-US"/>
         </w:rPr>
-        <w:t>Bullet for files and squares are folders</w:t>
+        <w:t>Bullet for files</w:t>
+      </w:r>
+      <w:r>
+        <w:rPr>
+          <w:lang w:val="en-US"/>
+        </w:rPr>
+        <w:br/>
+        <w:t>Squares for folders</w:t>
+      </w:r>
+      <w:r>
+        <w:rPr>
+          <w:lang w:val="en-US"/>
+        </w:rPr>
+        <w:br/>
+      </w:r>
+      <w:r>
+        <w:rPr>
+          <w:color w:val="2E74B5" w:themeColor="accent1" w:themeShade="BF"/>
+          <w:lang w:val="en-US"/>
+        </w:rPr>
+        <w:t>Blue</w:t>
+      </w:r>
+      <w:r>
+        <w:rPr>
+          <w:color w:val="2E74B5" w:themeColor="accent1" w:themeShade="BF"/>
+          <w:lang w:val="en-US"/>
+        </w:rPr>
+        <w:t xml:space="preserve"> </w:t>
+      </w:r>
+      <w:r>
+        <w:rPr>
+          <w:lang w:val="en-US"/>
+        </w:rPr>
+        <w:t>for info</w:t>
+      </w:r>
+      <w:r>
+        <w:rPr>
+          <w:lang w:val="en-US"/>
+        </w:rPr>
+        <w:br/>
+      </w:r>
+      <w:r>
+        <w:rPr>
+          <w:color w:val="C00000"/>
+          <w:lang w:val="en-US"/>
+        </w:rPr>
+        <w:t xml:space="preserve">Red </w:t>
+      </w:r>
+      <w:r>
+        <w:rPr>
+          <w:lang w:val="en-US"/>
+        </w:rPr>
+        <w:t>for not self-written code</w:t>
+      </w:r>
+      <w:r>
+        <w:rPr>
+          <w:lang w:val="en-US"/>
+        </w:rPr>
+        <w:br/>
+      </w:r>
+      <w:r>
+        <w:rPr>
+          <w:color w:val="538135" w:themeColor="accent6" w:themeShade="BF"/>
+          <w:lang w:val="en-US"/>
+        </w:rPr>
+        <w:t xml:space="preserve">Green </w:t>
+      </w:r>
+      <w:r>
+        <w:rPr>
+          <w:lang w:val="en-US"/>
+        </w:rPr>
+        <w:t>for self-written code</w:t>
       </w:r>
     </w:p>
     <w:p>
@@ -1922,20 +1991,46 @@
           <w:numId w:val="4"/>
         </w:numPr>
         <w:rPr>
-          <w:lang w:val="en-US"/>
-        </w:rPr>
-      </w:pPr>
-      <w:r>
-        <w:rPr>
+          <w:color w:val="538135" w:themeColor="accent6" w:themeShade="BF"/>
+          <w:lang w:val="en-US"/>
+        </w:rPr>
+      </w:pPr>
+      <w:r>
+        <w:rPr>
+          <w:color w:val="538135" w:themeColor="accent6" w:themeShade="BF"/>
           <w:lang w:val="en-US"/>
         </w:rPr>
         <w:t>i</w:t>
       </w:r>
       <w:r>
         <w:rPr>
-          <w:lang w:val="en-US"/>
-        </w:rPr>
-        <w:t>ndex.html</w:t>
+          <w:color w:val="538135" w:themeColor="accent6" w:themeShade="BF"/>
+          <w:lang w:val="en-US"/>
+        </w:rPr>
+        <w:t>ndex.</w:t>
+      </w:r>
+      <w:r>
+        <w:rPr>
+          <w:color w:val="538135" w:themeColor="accent6" w:themeShade="BF"/>
+          <w:lang w:val="en-US"/>
+        </w:rPr>
+        <w:t>php</w:t>
+      </w:r>
+    </w:p>
+    <w:p>
+      <w:pPr>
+        <w:pStyle w:val="ListParagraph"/>
+        <w:rPr>
+          <w:color w:val="2E74B5" w:themeColor="accent1" w:themeShade="BF"/>
+          <w:lang w:val="en-US"/>
+        </w:rPr>
+      </w:pPr>
+      <w:r>
+        <w:rPr>
+          <w:color w:val="2E74B5" w:themeColor="accent1" w:themeShade="BF"/>
+          <w:lang w:val="en-US"/>
+        </w:rPr>
+        <w:t>Index file is the first file that the user sees when going to the server</w:t>
       </w:r>
     </w:p>
     <w:p>
@@ -1959,6 +2054,22 @@
     <w:p>
       <w:pPr>
         <w:pStyle w:val="ListParagraph"/>
+        <w:rPr>
+          <w:color w:val="2E74B5" w:themeColor="accent1" w:themeShade="BF"/>
+          <w:lang w:val="en-US"/>
+        </w:rPr>
+      </w:pPr>
+      <w:r>
+        <w:rPr>
+          <w:color w:val="2E74B5" w:themeColor="accent1" w:themeShade="BF"/>
+          <w:lang w:val="en-US"/>
+        </w:rPr>
+        <w:t>Libraries are pre-written code by others and frameworks that are used in the project</w:t>
+      </w:r>
+    </w:p>
+    <w:p>
+      <w:pPr>
+        <w:pStyle w:val="ListParagraph"/>
         <w:numPr>
           <w:ilvl w:val="1"/>
           <w:numId w:val="4"/>
@@ -1989,7 +2100,23 @@
         <w:rPr>
           <w:lang w:val="en-US"/>
         </w:rPr>
-        <w:t>assets</w:t>
+        <w:t>res</w:t>
+      </w:r>
+    </w:p>
+    <w:p>
+      <w:pPr>
+        <w:pStyle w:val="ListParagraph"/>
+        <w:rPr>
+          <w:color w:val="2E74B5" w:themeColor="accent1" w:themeShade="BF"/>
+          <w:lang w:val="en-US"/>
+        </w:rPr>
+      </w:pPr>
+      <w:r>
+        <w:rPr>
+          <w:color w:val="2E74B5" w:themeColor="accent1" w:themeShade="BF"/>
+          <w:lang w:val="en-US"/>
+        </w:rPr>
+        <w:t>Resources folder for files that get included in other files</w:t>
       </w:r>
     </w:p>
     <w:p>
@@ -2020,14 +2147,33 @@
           <w:numId w:val="4"/>
         </w:numPr>
         <w:rPr>
-          <w:lang w:val="en-US"/>
-        </w:rPr>
-      </w:pPr>
-      <w:r>
-        <w:rPr>
+          <w:color w:val="538135" w:themeColor="accent6" w:themeShade="BF"/>
+          <w:lang w:val="en-US"/>
+        </w:rPr>
+      </w:pPr>
+      <w:r>
+        <w:rPr>
+          <w:color w:val="538135" w:themeColor="accent6" w:themeShade="BF"/>
           <w:lang w:val="en-US"/>
         </w:rPr>
         <w:t>main.js</w:t>
+      </w:r>
+    </w:p>
+    <w:p>
+      <w:pPr>
+        <w:pStyle w:val="ListParagraph"/>
+        <w:ind w:left="2160"/>
+        <w:rPr>
+          <w:color w:val="2E74B5" w:themeColor="accent1" w:themeShade="BF"/>
+          <w:lang w:val="en-US"/>
+        </w:rPr>
+      </w:pPr>
+      <w:r>
+        <w:rPr>
+          <w:color w:val="2E74B5" w:themeColor="accent1" w:themeShade="BF"/>
+          <w:lang w:val="en-US"/>
+        </w:rPr>
+        <w:t>Main JavaScript file that is used on every page (most times only for initialization)</w:t>
       </w:r>
     </w:p>
     <w:p>
@@ -2058,14 +2204,33 @@
           <w:numId w:val="4"/>
         </w:numPr>
         <w:rPr>
-          <w:lang w:val="en-US"/>
-        </w:rPr>
-      </w:pPr>
-      <w:r>
-        <w:rPr>
+          <w:color w:val="538135" w:themeColor="accent6" w:themeShade="BF"/>
+          <w:lang w:val="en-US"/>
+        </w:rPr>
+      </w:pPr>
+      <w:r>
+        <w:rPr>
+          <w:color w:val="538135" w:themeColor="accent6" w:themeShade="BF"/>
           <w:lang w:val="en-US"/>
         </w:rPr>
         <w:t>main.css</w:t>
+      </w:r>
+    </w:p>
+    <w:p>
+      <w:pPr>
+        <w:pStyle w:val="ListParagraph"/>
+        <w:ind w:left="2160"/>
+        <w:rPr>
+          <w:color w:val="2E74B5" w:themeColor="accent1" w:themeShade="BF"/>
+          <w:lang w:val="en-US"/>
+        </w:rPr>
+      </w:pPr>
+      <w:r>
+        <w:rPr>
+          <w:color w:val="2E74B5" w:themeColor="accent1" w:themeShade="BF"/>
+          <w:lang w:val="en-US"/>
+        </w:rPr>
+        <w:t>Main CSS file that has styling for every page</w:t>
       </w:r>
     </w:p>
     <w:p>
@@ -2088,10 +2253,65 @@
     </w:p>
     <w:p>
       <w:pPr>
-        <w:rPr>
-          <w:lang w:val="en-US"/>
-        </w:rPr>
-      </w:pPr>
+        <w:pStyle w:val="ListParagraph"/>
+        <w:rPr>
+          <w:color w:val="2E74B5" w:themeColor="accent1" w:themeShade="BF"/>
+          <w:lang w:val="en-US"/>
+        </w:rPr>
+      </w:pPr>
+      <w:bookmarkStart w:id="4" w:name="_GoBack"/>
+      <w:bookmarkEnd w:id="4"/>
+      <w:r>
+        <w:rPr>
+          <w:color w:val="2E74B5" w:themeColor="accent1" w:themeShade="BF"/>
+          <w:lang w:val="en-US"/>
+        </w:rPr>
+        <w:t>Includes folder contains all the files that are included into the project</w:t>
+      </w:r>
+    </w:p>
+    <w:p>
+      <w:pPr>
+        <w:pStyle w:val="ListParagraph"/>
+        <w:numPr>
+          <w:ilvl w:val="1"/>
+          <w:numId w:val="4"/>
+        </w:numPr>
+        <w:rPr>
+          <w:color w:val="538135" w:themeColor="accent6" w:themeShade="BF"/>
+          <w:lang w:val="en-US"/>
+        </w:rPr>
+      </w:pPr>
+      <w:proofErr w:type="spellStart"/>
+      <w:r>
+        <w:rPr>
+          <w:color w:val="538135" w:themeColor="accent6" w:themeShade="BF"/>
+          <w:lang w:val="en-US"/>
+        </w:rPr>
+        <w:t>userManager.php</w:t>
+      </w:r>
+      <w:proofErr w:type="spellEnd"/>
+    </w:p>
+    <w:p>
+      <w:pPr>
+        <w:pStyle w:val="ListParagraph"/>
+        <w:numPr>
+          <w:ilvl w:val="1"/>
+          <w:numId w:val="4"/>
+        </w:numPr>
+        <w:rPr>
+          <w:color w:val="538135" w:themeColor="accent6" w:themeShade="BF"/>
+          <w:lang w:val="en-US"/>
+        </w:rPr>
+      </w:pPr>
+      <w:proofErr w:type="spellStart"/>
+      <w:r>
+        <w:rPr>
+          <w:color w:val="538135" w:themeColor="accent6" w:themeShade="BF"/>
+          <w:lang w:val="en-US"/>
+        </w:rPr>
+        <w:t>mysqlManager.php</w:t>
+      </w:r>
+      <w:proofErr w:type="spellEnd"/>
     </w:p>
     <w:sectPr>
       <w:pgSz w:w="11906" w:h="16838"/>
@@ -2110,7 +2330,7 @@
   <w:abstractNum w:abstractNumId="0" w15:restartNumberingAfterBreak="0">
     <w:nsid w:val="02F8249C"/>
     <w:multiLevelType w:val="hybridMultilevel"/>
-    <w:tmpl w:val="DB584DDA"/>
+    <w:tmpl w:val="E60CE960"/>
     <w:lvl w:ilvl="0" w:tplc="04130001">
       <w:start w:val="1"/>
       <w:numFmt w:val="bullet"/>
@@ -3662,8 +3882,8 @@
   </w:compat>
   <w:rsids>
     <w:rsidRoot w:val="0046662A"/>
+    <w:rsid w:val="001B778D"/>
     <w:rsid w:val="0046662A"/>
-    <w:rsid w:val="007D7F71"/>
   </w:rsids>
   <m:mathPr>
     <m:mathFont m:val="Cambria Math"/>
@@ -4414,7 +4634,7 @@
 </file>
 
 <file path=customXml/itemProps2.xml><?xml version="1.0" encoding="utf-8"?>
-<ds:datastoreItem xmlns:ds="http://schemas.openxmlformats.org/officeDocument/2006/customXml" ds:itemID="{D24F8571-57D6-4874-89C3-74BF8A82F933}">
+<ds:datastoreItem xmlns:ds="http://schemas.openxmlformats.org/officeDocument/2006/customXml" ds:itemID="{F04912C9-BBA7-48F4-98B5-895235DF1068}">
   <ds:schemaRefs>
     <ds:schemaRef ds:uri="http://schemas.openxmlformats.org/officeDocument/2006/bibliography"/>
   </ds:schemaRefs>

</xml_diff>